<commit_message>
add number to word
</commit_message>
<xml_diff>
--- a/storage/app/local/шартнома янги2.docx
+++ b/storage/app/local/шартнома янги2.docx
@@ -3857,7 +3857,34 @@
                 <w:color w:val="000000"/>
                 <w:lang w:val="en-US"/>
               </w:rPr>
-              <w:t>1 875 000 (BIR MILLION SAKKIZ YUZ YETMISH BESH MING) SO`M</w:t>
+              <w:t>${price}</w:t>
+            </w:r>
+            <w:r>
+              <w:rPr>
+                <w:rFonts w:cs="Times New Roman" w:ascii="Times New Roman" w:hAnsi="Times New Roman"/>
+                <w:b/>
+                <w:color w:val="000000"/>
+                <w:lang w:val="en-US"/>
+              </w:rPr>
+              <w:t xml:space="preserve"> (</w:t>
+            </w:r>
+            <w:r>
+              <w:rPr>
+                <w:rFonts w:cs="Times New Roman" w:ascii="Times New Roman" w:hAnsi="Times New Roman"/>
+                <w:b/>
+                <w:color w:val="000000"/>
+                <w:lang w:val="en-US"/>
+              </w:rPr>
+              <w:t>${priceInWord}</w:t>
+            </w:r>
+            <w:r>
+              <w:rPr>
+                <w:rFonts w:cs="Times New Roman" w:ascii="Times New Roman" w:hAnsi="Times New Roman"/>
+                <w:b/>
+                <w:color w:val="000000"/>
+                <w:lang w:val="en-US"/>
+              </w:rPr>
+              <w:t>) SO`M</w:t>
             </w:r>
           </w:p>
         </w:tc>
@@ -3923,7 +3950,34 @@
                 <w:color w:val="000000"/>
                 <w:lang w:val="en-US"/>
               </w:rPr>
-              <w:t>1 875 000 (BIR MILLION SAKKIZ YUZ YETMISH BESH MING) SO`M</w:t>
+              <w:t>${total}</w:t>
+            </w:r>
+            <w:r>
+              <w:rPr>
+                <w:rFonts w:cs="Times New Roman" w:ascii="Times New Roman" w:hAnsi="Times New Roman"/>
+                <w:b/>
+                <w:color w:val="000000"/>
+                <w:lang w:val="en-US"/>
+              </w:rPr>
+              <w:t xml:space="preserve"> (</w:t>
+            </w:r>
+            <w:r>
+              <w:rPr>
+                <w:rFonts w:cs="Times New Roman" w:ascii="Times New Roman" w:hAnsi="Times New Roman"/>
+                <w:b/>
+                <w:color w:val="000000"/>
+                <w:lang w:val="en-US"/>
+              </w:rPr>
+              <w:t>${totalInWord}</w:t>
+            </w:r>
+            <w:r>
+              <w:rPr>
+                <w:rFonts w:cs="Times New Roman" w:ascii="Times New Roman" w:hAnsi="Times New Roman"/>
+                <w:b/>
+                <w:color w:val="000000"/>
+                <w:lang w:val="en-US"/>
+              </w:rPr>
+              <w:t>) SO`M</w:t>
             </w:r>
           </w:p>
         </w:tc>
@@ -4004,7 +4058,34 @@
                 <w:color w:val="000000"/>
                 <w:lang w:val="en-US"/>
               </w:rPr>
-              <w:t>1 875 000 (BIR MILLION SAKKIZ YUZ YETMISH BESH MING) SO`M</w:t>
+              <w:t>${total}</w:t>
+            </w:r>
+            <w:r>
+              <w:rPr>
+                <w:rFonts w:cs="Times New Roman" w:ascii="Times New Roman" w:hAnsi="Times New Roman"/>
+                <w:b/>
+                <w:color w:val="000000"/>
+                <w:lang w:val="en-US"/>
+              </w:rPr>
+              <w:t xml:space="preserve"> (</w:t>
+            </w:r>
+            <w:r>
+              <w:rPr>
+                <w:rFonts w:cs="Times New Roman" w:ascii="Times New Roman" w:hAnsi="Times New Roman"/>
+                <w:b/>
+                <w:color w:val="000000"/>
+                <w:lang w:val="en-US"/>
+              </w:rPr>
+              <w:t>${totalInWord}</w:t>
+            </w:r>
+            <w:r>
+              <w:rPr>
+                <w:rFonts w:cs="Times New Roman" w:ascii="Times New Roman" w:hAnsi="Times New Roman"/>
+                <w:b/>
+                <w:color w:val="000000"/>
+                <w:lang w:val="en-US"/>
+              </w:rPr>
+              <w:t>) SO`M</w:t>
             </w:r>
           </w:p>
         </w:tc>
@@ -4220,9 +4301,9 @@
         </w:tblCellMar>
       </w:tblPr>
       <w:tblGrid>
-        <w:gridCol w:w="3416"/>
+        <w:gridCol w:w="3415"/>
         <w:gridCol w:w="3435"/>
-        <w:gridCol w:w="3137"/>
+        <w:gridCol w:w="3138"/>
       </w:tblGrid>
       <w:tr>
         <w:trPr>
@@ -4230,7 +4311,7 @@
         </w:trPr>
         <w:tc>
           <w:tcPr>
-            <w:tcW w:w="3416" w:type="dxa"/>
+            <w:tcW w:w="3415" w:type="dxa"/>
             <w:tcBorders>
               <w:top w:val="single" w:sz="4" w:space="0" w:color="000000"/>
               <w:left w:val="single" w:sz="4" w:space="0" w:color="000000"/>
@@ -4298,7 +4379,7 @@
         </w:tc>
         <w:tc>
           <w:tcPr>
-            <w:tcW w:w="3137" w:type="dxa"/>
+            <w:tcW w:w="3138" w:type="dxa"/>
             <w:tcBorders>
               <w:top w:val="single" w:sz="4" w:space="0" w:color="000000"/>
               <w:left w:val="single" w:sz="4" w:space="0" w:color="000000"/>
@@ -4337,7 +4418,7 @@
         </w:trPr>
         <w:tc>
           <w:tcPr>
-            <w:tcW w:w="3416" w:type="dxa"/>
+            <w:tcW w:w="3415" w:type="dxa"/>
             <w:tcBorders>
               <w:top w:val="single" w:sz="4" w:space="0" w:color="000000"/>
               <w:left w:val="single" w:sz="4" w:space="0" w:color="000000"/>
@@ -4416,7 +4497,7 @@
         </w:tc>
         <w:tc>
           <w:tcPr>
-            <w:tcW w:w="3137" w:type="dxa"/>
+            <w:tcW w:w="3138" w:type="dxa"/>
             <w:tcBorders>
               <w:top w:val="single" w:sz="4" w:space="0" w:color="000000"/>
               <w:left w:val="single" w:sz="4" w:space="0" w:color="000000"/>
@@ -4655,17 +4736,7 @@
                 <w:szCs w:val="20"/>
                 <w:lang w:val="uz-Cyrl-UZ"/>
               </w:rPr>
-              <w:t>Берилгансана: ${passport_date}</w:t>
-            </w:r>
-            <w:r>
-              <w:rPr>
-                <w:rFonts w:cs="Times New Roman" w:ascii="Times New Roman" w:hAnsi="Times New Roman"/>
-                <w:color w:val="000000"/>
-                <w:sz w:val="20"/>
-                <w:szCs w:val="20"/>
-                <w:lang w:val="uz-Cyrl-UZ"/>
-              </w:rPr>
-              <w:t>y</w:t>
+              <w:t>Берилгансана: ${passport_date}й</w:t>
             </w:r>
           </w:p>
           <w:p>
@@ -7508,7 +7579,34 @@
                 <w:color w:val="000000"/>
                 <w:lang w:val="en-US"/>
               </w:rPr>
-              <w:t>1 875 000 (BIR MILLION SAKKIZ YUZ YETMISH BESH MING) SO`M</w:t>
+              <w:t>${price}</w:t>
+            </w:r>
+            <w:r>
+              <w:rPr>
+                <w:rFonts w:cs="Times New Roman" w:ascii="Times New Roman" w:hAnsi="Times New Roman"/>
+                <w:b/>
+                <w:color w:val="000000"/>
+                <w:lang w:val="en-US"/>
+              </w:rPr>
+              <w:t xml:space="preserve"> (</w:t>
+            </w:r>
+            <w:r>
+              <w:rPr>
+                <w:rFonts w:cs="Times New Roman" w:ascii="Times New Roman" w:hAnsi="Times New Roman"/>
+                <w:b/>
+                <w:color w:val="000000"/>
+                <w:lang w:val="en-US"/>
+              </w:rPr>
+              <w:t>${priceInWord}</w:t>
+            </w:r>
+            <w:r>
+              <w:rPr>
+                <w:rFonts w:cs="Times New Roman" w:ascii="Times New Roman" w:hAnsi="Times New Roman"/>
+                <w:b/>
+                <w:color w:val="000000"/>
+                <w:lang w:val="en-US"/>
+              </w:rPr>
+              <w:t>) SO`M</w:t>
             </w:r>
           </w:p>
         </w:tc>
@@ -7574,7 +7672,34 @@
                 <w:color w:val="000000"/>
                 <w:lang w:val="en-US"/>
               </w:rPr>
-              <w:t>1 875 000 (BIR MILLION SAKKIZ YUZ YETMISH BESH MING) SO`M</w:t>
+              <w:t>${total}</w:t>
+            </w:r>
+            <w:r>
+              <w:rPr>
+                <w:rFonts w:cs="Times New Roman" w:ascii="Times New Roman" w:hAnsi="Times New Roman"/>
+                <w:b/>
+                <w:color w:val="000000"/>
+                <w:lang w:val="en-US"/>
+              </w:rPr>
+              <w:t xml:space="preserve"> (</w:t>
+            </w:r>
+            <w:r>
+              <w:rPr>
+                <w:rFonts w:cs="Times New Roman" w:ascii="Times New Roman" w:hAnsi="Times New Roman"/>
+                <w:b/>
+                <w:color w:val="000000"/>
+                <w:lang w:val="en-US"/>
+              </w:rPr>
+              <w:t>${totalInWord}</w:t>
+            </w:r>
+            <w:r>
+              <w:rPr>
+                <w:rFonts w:cs="Times New Roman" w:ascii="Times New Roman" w:hAnsi="Times New Roman"/>
+                <w:b/>
+                <w:color w:val="000000"/>
+                <w:lang w:val="en-US"/>
+              </w:rPr>
+              <w:t>) SO`M</w:t>
             </w:r>
           </w:p>
         </w:tc>
@@ -7655,7 +7780,34 @@
                 <w:color w:val="000000"/>
                 <w:lang w:val="en-US"/>
               </w:rPr>
-              <w:t>1 875 000 (BIR MILLION SAKKIZ YUZ YETMISH BESH MING) SO`M</w:t>
+              <w:t>${total}</w:t>
+            </w:r>
+            <w:r>
+              <w:rPr>
+                <w:rFonts w:cs="Times New Roman" w:ascii="Times New Roman" w:hAnsi="Times New Roman"/>
+                <w:b/>
+                <w:color w:val="000000"/>
+                <w:lang w:val="en-US"/>
+              </w:rPr>
+              <w:t xml:space="preserve"> (</w:t>
+            </w:r>
+            <w:r>
+              <w:rPr>
+                <w:rFonts w:cs="Times New Roman" w:ascii="Times New Roman" w:hAnsi="Times New Roman"/>
+                <w:b/>
+                <w:color w:val="000000"/>
+                <w:lang w:val="en-US"/>
+              </w:rPr>
+              <w:t>${totalInWord}</w:t>
+            </w:r>
+            <w:r>
+              <w:rPr>
+                <w:rFonts w:cs="Times New Roman" w:ascii="Times New Roman" w:hAnsi="Times New Roman"/>
+                <w:b/>
+                <w:color w:val="000000"/>
+                <w:lang w:val="en-US"/>
+              </w:rPr>
+              <w:t>) SO`M</w:t>
             </w:r>
           </w:p>
         </w:tc>
@@ -8016,7 +8168,7 @@
                 <w:szCs w:val="20"/>
                 <w:lang w:val="uz-Cyrl-UZ"/>
               </w:rPr>
-              <w:t>Берилгансана: ${passport_date}y</w:t>
+              <w:t>Берилгансана: ${passport_date}й</w:t>
             </w:r>
           </w:p>
           <w:p>

</xml_diff>